<commit_message>
Adding detailed instructions and screenshots
</commit_message>
<xml_diff>
--- a/LatestScorecardVersion/CCDA_Scorecard_Local_Installation_LatestVersion.docx
+++ b/LatestScorecardVersion/CCDA_Scorecard_Local_Installation_LatestVersion.docx
@@ -58,7 +58,25 @@
           <w:szCs w:val="24"/>
           <w:shd w:val="clear" w:color="auto" w:fill="FFFFFF"/>
         </w:rPr>
-        <w:t>This document explains how to install latest  CCDA Scorecard application in local aptops/desktops.</w:t>
+        <w:t xml:space="preserve">This document explains how to install latest  CCDA Scorecard application in local </w:t>
+      </w:r>
+      <w:r>
+        <w:rPr>
+          <w:rFonts w:ascii="Times New Roman" w:eastAsia="Times New Roman" w:hAnsi="Times New Roman" w:cs="Times New Roman"/>
+          <w:sz w:val="24"/>
+          <w:szCs w:val="24"/>
+          <w:shd w:val="clear" w:color="auto" w:fill="FFFFFF"/>
+        </w:rPr>
+        <w:t>l</w:t>
+      </w:r>
+      <w:r>
+        <w:rPr>
+          <w:rFonts w:ascii="Times New Roman" w:eastAsia="Times New Roman" w:hAnsi="Times New Roman" w:cs="Times New Roman"/>
+          <w:sz w:val="24"/>
+          <w:szCs w:val="24"/>
+          <w:shd w:val="clear" w:color="auto" w:fill="FFFFFF"/>
+        </w:rPr>
+        <w:t>aptops/desktops.</w:t>
       </w:r>
     </w:p>
     <w:p>
@@ -190,19 +208,7 @@
           <w:szCs w:val="24"/>
           <w:shd w:val="clear" w:color="auto" w:fill="FFFFFF"/>
         </w:rPr>
-        <w:t>Below are t</w:t>
-      </w:r>
-      <w:bookmarkStart w:id="0" w:name="_GoBack"/>
-      <w:bookmarkEnd w:id="0"/>
-      <w:r>
-        <w:rPr>
-          <w:rFonts w:ascii="Times New Roman" w:eastAsia="Times New Roman" w:hAnsi="Times New Roman" w:cs="Times New Roman"/>
-          <w:b/>
-          <w:sz w:val="24"/>
-          <w:szCs w:val="24"/>
-          <w:shd w:val="clear" w:color="auto" w:fill="FFFFFF"/>
-        </w:rPr>
-        <w:t>he steps to install Score Card application using war file:</w:t>
+        <w:t>Below are the steps to install Score Card application using war file:</w:t>
       </w:r>
     </w:p>
     <w:p>
@@ -314,6 +320,57 @@
         <w:spacing w:after="0" w:line="360" w:lineRule="auto"/>
         <w:rPr>
           <w:rFonts w:ascii="Times New Roman" w:eastAsia="Times New Roman" w:hAnsi="Times New Roman" w:cs="Times New Roman"/>
+          <w:sz w:val="24"/>
+          <w:szCs w:val="24"/>
+          <w:shd w:val="clear" w:color="auto" w:fill="FFFFFF"/>
+        </w:rPr>
+      </w:pPr>
+      <w:r>
+        <w:rPr>
+          <w:noProof/>
+        </w:rPr>
+        <w:drawing>
+          <wp:inline distT="0" distB="0" distL="0" distR="0" wp14:anchorId="4BACB9F6" wp14:editId="3EB1CC39">
+            <wp:extent cx="6400800" cy="1701800"/>
+            <wp:effectExtent l="0" t="0" r="0" b="0"/>
+            <wp:docPr id="2" name="Picture 2"/>
+            <wp:cNvGraphicFramePr>
+              <a:graphicFrameLocks xmlns:a="http://schemas.openxmlformats.org/drawingml/2006/main" noChangeAspect="1"/>
+            </wp:cNvGraphicFramePr>
+            <a:graphic xmlns:a="http://schemas.openxmlformats.org/drawingml/2006/main">
+              <a:graphicData uri="http://schemas.openxmlformats.org/drawingml/2006/picture">
+                <pic:pic xmlns:pic="http://schemas.openxmlformats.org/drawingml/2006/picture">
+                  <pic:nvPicPr>
+                    <pic:cNvPr id="1" name=""/>
+                    <pic:cNvPicPr/>
+                  </pic:nvPicPr>
+                  <pic:blipFill>
+                    <a:blip r:embed="rId5"/>
+                    <a:stretch>
+                      <a:fillRect/>
+                    </a:stretch>
+                  </pic:blipFill>
+                  <pic:spPr>
+                    <a:xfrm>
+                      <a:off x="0" y="0"/>
+                      <a:ext cx="6400800" cy="1701800"/>
+                    </a:xfrm>
+                    <a:prstGeom prst="rect">
+                      <a:avLst/>
+                    </a:prstGeom>
+                  </pic:spPr>
+                </pic:pic>
+              </a:graphicData>
+            </a:graphic>
+          </wp:inline>
+        </w:drawing>
+      </w:r>
+    </w:p>
+    <w:p>
+      <w:pPr>
+        <w:spacing w:after="0" w:line="360" w:lineRule="auto"/>
+        <w:rPr>
+          <w:rFonts w:ascii="Times New Roman" w:eastAsia="Times New Roman" w:hAnsi="Times New Roman" w:cs="Times New Roman"/>
           <w:color w:val="0070C0"/>
           <w:sz w:val="24"/>
           <w:szCs w:val="24"/>
@@ -337,9 +394,27 @@
           <w:szCs w:val="24"/>
           <w:shd w:val="clear" w:color="auto" w:fill="FFFFFF"/>
         </w:rPr>
-        <w:t xml:space="preserve"> Download scorecard.xml configuration file by uisng </w:t>
-      </w:r>
-      <w:hyperlink r:id="rId5" w:tgtFrame="_blank" w:history="1">
+        <w:t xml:space="preserve"> Download scoreca</w:t>
+      </w:r>
+      <w:r>
+        <w:rPr>
+          <w:rFonts w:ascii="Times New Roman" w:eastAsia="Times New Roman" w:hAnsi="Times New Roman" w:cs="Times New Roman"/>
+          <w:sz w:val="24"/>
+          <w:szCs w:val="24"/>
+          <w:shd w:val="clear" w:color="auto" w:fill="FFFFFF"/>
+        </w:rPr>
+        <w:t>rd.xml configuration file by usi</w:t>
+      </w:r>
+      <w:r>
+        <w:rPr>
+          <w:rFonts w:ascii="Times New Roman" w:eastAsia="Times New Roman" w:hAnsi="Times New Roman" w:cs="Times New Roman"/>
+          <w:sz w:val="24"/>
+          <w:szCs w:val="24"/>
+          <w:shd w:val="clear" w:color="auto" w:fill="FFFFFF"/>
+        </w:rPr>
+        <w:t>ng </w:t>
+      </w:r>
+      <w:hyperlink r:id="rId6" w:tgtFrame="_blank" w:history="1">
         <w:r>
           <w:rPr>
             <w:rFonts w:ascii="Times New Roman" w:eastAsia="Times New Roman" w:hAnsi="Times New Roman" w:cs="Times New Roman"/>
@@ -358,6 +433,80 @@
         <w:spacing w:after="0" w:line="360" w:lineRule="auto"/>
         <w:rPr>
           <w:rFonts w:ascii="Times New Roman" w:eastAsia="Times New Roman" w:hAnsi="Times New Roman" w:cs="Times New Roman"/>
+          <w:b/>
+          <w:sz w:val="24"/>
+          <w:szCs w:val="24"/>
+          <w:shd w:val="clear" w:color="auto" w:fill="FFFFFF"/>
+        </w:rPr>
+      </w:pPr>
+      <w:r>
+        <w:rPr>
+          <w:rFonts w:ascii="Times New Roman" w:eastAsia="Times New Roman" w:hAnsi="Times New Roman" w:cs="Times New Roman"/>
+          <w:b/>
+          <w:sz w:val="24"/>
+          <w:szCs w:val="24"/>
+          <w:shd w:val="clear" w:color="auto" w:fill="FFFFFF"/>
+        </w:rPr>
+        <w:t>Example:</w:t>
+      </w:r>
+    </w:p>
+    <w:p>
+      <w:pPr>
+        <w:spacing w:after="0" w:line="360" w:lineRule="auto"/>
+        <w:rPr>
+          <w:rFonts w:ascii="Times New Roman" w:eastAsia="Times New Roman" w:hAnsi="Times New Roman" w:cs="Times New Roman"/>
+          <w:color w:val="0070C0"/>
+          <w:sz w:val="24"/>
+          <w:szCs w:val="24"/>
+          <w:shd w:val="clear" w:color="auto" w:fill="FFFFFF"/>
+        </w:rPr>
+      </w:pPr>
+      <w:r>
+        <w:rPr>
+          <w:noProof/>
+        </w:rPr>
+        <w:drawing>
+          <wp:inline distT="0" distB="0" distL="0" distR="0" wp14:anchorId="0116A6EC" wp14:editId="2DB0093B">
+            <wp:extent cx="6400800" cy="749935"/>
+            <wp:effectExtent l="0" t="0" r="0" b="0"/>
+            <wp:docPr id="1" name="Picture 1"/>
+            <wp:cNvGraphicFramePr>
+              <a:graphicFrameLocks xmlns:a="http://schemas.openxmlformats.org/drawingml/2006/main" noChangeAspect="1"/>
+            </wp:cNvGraphicFramePr>
+            <a:graphic xmlns:a="http://schemas.openxmlformats.org/drawingml/2006/main">
+              <a:graphicData uri="http://schemas.openxmlformats.org/drawingml/2006/picture">
+                <pic:pic xmlns:pic="http://schemas.openxmlformats.org/drawingml/2006/picture">
+                  <pic:nvPicPr>
+                    <pic:cNvPr id="1" name=""/>
+                    <pic:cNvPicPr/>
+                  </pic:nvPicPr>
+                  <pic:blipFill>
+                    <a:blip r:embed="rId7"/>
+                    <a:stretch>
+                      <a:fillRect/>
+                    </a:stretch>
+                  </pic:blipFill>
+                  <pic:spPr>
+                    <a:xfrm>
+                      <a:off x="0" y="0"/>
+                      <a:ext cx="6400800" cy="749935"/>
+                    </a:xfrm>
+                    <a:prstGeom prst="rect">
+                      <a:avLst/>
+                    </a:prstGeom>
+                  </pic:spPr>
+                </pic:pic>
+              </a:graphicData>
+            </a:graphic>
+          </wp:inline>
+        </w:drawing>
+      </w:r>
+    </w:p>
+    <w:p>
+      <w:pPr>
+        <w:spacing w:after="0" w:line="360" w:lineRule="auto"/>
+        <w:rPr>
+          <w:rFonts w:ascii="Times New Roman" w:eastAsia="Times New Roman" w:hAnsi="Times New Roman" w:cs="Times New Roman"/>
           <w:sz w:val="24"/>
           <w:szCs w:val="24"/>
           <w:shd w:val="clear" w:color="auto" w:fill="FFFFFF"/>
@@ -380,7 +529,44 @@
           <w:szCs w:val="24"/>
           <w:shd w:val="clear" w:color="auto" w:fill="FFFFFF"/>
         </w:rPr>
-        <w:t xml:space="preserve"> Place a copy of scorecard.xml in $CATALINA_BASE/conf/[enginename]/[hostname]/. For example, ~/apache-tomcat-7.0.57/conf/Catalina/localhost  </w:t>
+        <w:t xml:space="preserve"> Place a copy of scorecard.xml in $CATALINA_BASE/co</w:t>
+      </w:r>
+      <w:r>
+        <w:rPr>
+          <w:rFonts w:ascii="Times New Roman" w:eastAsia="Times New Roman" w:hAnsi="Times New Roman" w:cs="Times New Roman"/>
+          <w:sz w:val="24"/>
+          <w:szCs w:val="24"/>
+          <w:shd w:val="clear" w:color="auto" w:fill="FFFFFF"/>
+        </w:rPr>
+        <w:t>nf/[enginename]/[hostname]/.</w:t>
+      </w:r>
+      <w:r>
+        <w:rPr>
+          <w:rFonts w:ascii="Times New Roman" w:eastAsia="Times New Roman" w:hAnsi="Times New Roman" w:cs="Times New Roman"/>
+          <w:sz w:val="24"/>
+          <w:szCs w:val="24"/>
+          <w:shd w:val="clear" w:color="auto" w:fill="FFFFFF"/>
+        </w:rPr>
+        <w:t xml:space="preserve"> </w:t>
+      </w:r>
+      <w:r>
+        <w:rPr>
+          <w:rFonts w:ascii="Times New Roman" w:eastAsia="Times New Roman" w:hAnsi="Times New Roman" w:cs="Times New Roman"/>
+          <w:b/>
+          <w:sz w:val="24"/>
+          <w:szCs w:val="24"/>
+          <w:shd w:val="clear" w:color="auto" w:fill="FFFFFF"/>
+        </w:rPr>
+        <w:t xml:space="preserve">Example: </w:t>
+      </w:r>
+      <w:r>
+        <w:rPr>
+          <w:rFonts w:ascii="Times New Roman" w:eastAsia="Times New Roman" w:hAnsi="Times New Roman" w:cs="Times New Roman"/>
+          <w:sz w:val="24"/>
+          <w:szCs w:val="24"/>
+          <w:shd w:val="clear" w:color="auto" w:fill="FFFFFF"/>
+        </w:rPr>
+        <w:t>~/apache-tomcat-7.0.57/conf/Catalina/localhost  </w:t>
       </w:r>
     </w:p>
     <w:p>
@@ -395,12 +581,64 @@
       </w:pPr>
       <w:r>
         <w:rPr>
-          <w:rFonts w:ascii="Times New Roman" w:eastAsia="Times New Roman" w:hAnsi="Times New Roman" w:cs="Times New Roman"/>
-          <w:b/>
-          <w:sz w:val="24"/>
-          <w:szCs w:val="24"/>
-          <w:shd w:val="clear" w:color="auto" w:fill="FFFFFF"/>
-        </w:rPr>
+          <w:noProof/>
+        </w:rPr>
+        <w:drawing>
+          <wp:inline distT="0" distB="0" distL="0" distR="0" wp14:anchorId="204D6590" wp14:editId="632F2AAB">
+            <wp:extent cx="6400800" cy="1912620"/>
+            <wp:effectExtent l="0" t="0" r="0" b="0"/>
+            <wp:docPr id="3" name="Picture 3"/>
+            <wp:cNvGraphicFramePr>
+              <a:graphicFrameLocks xmlns:a="http://schemas.openxmlformats.org/drawingml/2006/main" noChangeAspect="1"/>
+            </wp:cNvGraphicFramePr>
+            <a:graphic xmlns:a="http://schemas.openxmlformats.org/drawingml/2006/main">
+              <a:graphicData uri="http://schemas.openxmlformats.org/drawingml/2006/picture">
+                <pic:pic xmlns:pic="http://schemas.openxmlformats.org/drawingml/2006/picture">
+                  <pic:nvPicPr>
+                    <pic:cNvPr id="1" name=""/>
+                    <pic:cNvPicPr/>
+                  </pic:nvPicPr>
+                  <pic:blipFill>
+                    <a:blip r:embed="rId8"/>
+                    <a:stretch>
+                      <a:fillRect/>
+                    </a:stretch>
+                  </pic:blipFill>
+                  <pic:spPr>
+                    <a:xfrm>
+                      <a:off x="0" y="0"/>
+                      <a:ext cx="6400800" cy="1912620"/>
+                    </a:xfrm>
+                    <a:prstGeom prst="rect">
+                      <a:avLst/>
+                    </a:prstGeom>
+                  </pic:spPr>
+                </pic:pic>
+              </a:graphicData>
+            </a:graphic>
+          </wp:inline>
+        </w:drawing>
+      </w:r>
+    </w:p>
+    <w:p>
+      <w:pPr>
+        <w:spacing w:after="0" w:line="360" w:lineRule="auto"/>
+        <w:rPr>
+          <w:rFonts w:ascii="Times New Roman" w:eastAsia="Times New Roman" w:hAnsi="Times New Roman" w:cs="Times New Roman"/>
+          <w:sz w:val="24"/>
+          <w:szCs w:val="24"/>
+          <w:shd w:val="clear" w:color="auto" w:fill="FFFFFF"/>
+        </w:rPr>
+      </w:pPr>
+      <w:r>
+        <w:rPr>
+          <w:rFonts w:ascii="Times New Roman" w:eastAsia="Times New Roman" w:hAnsi="Times New Roman" w:cs="Times New Roman"/>
+          <w:b/>
+          <w:sz w:val="24"/>
+          <w:szCs w:val="24"/>
+          <w:shd w:val="clear" w:color="auto" w:fill="FFFFFF"/>
+        </w:rPr>
+        <w:lastRenderedPageBreak/>
         <w:t>Step 5:</w:t>
       </w:r>
       <w:r>
@@ -410,7 +648,55 @@
           <w:szCs w:val="24"/>
           <w:shd w:val="clear" w:color="auto" w:fill="FFFFFF"/>
         </w:rPr>
-        <w:t xml:space="preserve"> Upadate scorecard.xml with appropriate scorecard.igConformanceUrl value.</w:t>
+        <w:t xml:space="preserve"> Up</w:t>
+      </w:r>
+      <w:r>
+        <w:rPr>
+          <w:rFonts w:ascii="Times New Roman" w:eastAsia="Times New Roman" w:hAnsi="Times New Roman" w:cs="Times New Roman"/>
+          <w:sz w:val="24"/>
+          <w:szCs w:val="24"/>
+          <w:shd w:val="clear" w:color="auto" w:fill="FFFFFF"/>
+        </w:rPr>
+        <w:t>date scorecard.xml with appropriate scorecard.igConformanceUrl value.</w:t>
+      </w:r>
+    </w:p>
+    <w:p>
+      <w:pPr>
+        <w:spacing w:after="0" w:line="360" w:lineRule="auto"/>
+        <w:rPr>
+          <w:rFonts w:ascii="Times New Roman" w:eastAsia="Times New Roman" w:hAnsi="Times New Roman" w:cs="Times New Roman"/>
+          <w:sz w:val="24"/>
+          <w:szCs w:val="24"/>
+          <w:shd w:val="clear" w:color="auto" w:fill="FFFFFF"/>
+        </w:rPr>
+      </w:pPr>
+      <w:r>
+        <w:rPr>
+          <w:rFonts w:ascii="Times New Roman" w:eastAsia="Times New Roman" w:hAnsi="Times New Roman" w:cs="Times New Roman"/>
+          <w:b/>
+          <w:sz w:val="24"/>
+          <w:szCs w:val="24"/>
+          <w:shd w:val="clear" w:color="auto" w:fill="FFFFFF"/>
+        </w:rPr>
+        <w:t>Example:</w:t>
+      </w:r>
+      <w:r>
+        <w:rPr>
+          <w:rFonts w:ascii="Times New Roman" w:eastAsia="Times New Roman" w:hAnsi="Times New Roman" w:cs="Times New Roman"/>
+          <w:sz w:val="24"/>
+          <w:szCs w:val="24"/>
+          <w:shd w:val="clear" w:color="auto" w:fill="FFFFFF"/>
+        </w:rPr>
+        <w:t xml:space="preserve"> </w:t>
+      </w:r>
+      <w:r>
+        <w:rPr>
+          <w:rFonts w:ascii="Times New Roman" w:eastAsia="Times New Roman" w:hAnsi="Times New Roman" w:cs="Times New Roman"/>
+          <w:sz w:val="24"/>
+          <w:szCs w:val="24"/>
+          <w:shd w:val="clear" w:color="auto" w:fill="FFFFFF"/>
+        </w:rPr>
+        <w:t>https://ttpds.sitenv.org:8443/referenceccdaservice/</w:t>
       </w:r>
     </w:p>
     <w:p>
@@ -438,7 +724,44 @@
           <w:sz w:val="24"/>
           <w:szCs w:val="24"/>
         </w:rPr>
-        <w:t xml:space="preserve"> Start the server.</w:t>
+        <w:t xml:space="preserve"> Start the server and launch scorecard application by navigating to the url</w:t>
+      </w:r>
+    </w:p>
+    <w:p>
+      <w:pPr>
+        <w:shd w:val="clear" w:color="auto" w:fill="FFFFFF"/>
+        <w:spacing w:after="0" w:line="360" w:lineRule="auto"/>
+        <w:rPr>
+          <w:rFonts w:ascii="Times New Roman" w:eastAsia="Times New Roman" w:hAnsi="Times New Roman" w:cs="Times New Roman"/>
+          <w:sz w:val="24"/>
+          <w:szCs w:val="24"/>
+        </w:rPr>
+      </w:pPr>
+      <w:r>
+        <w:rPr>
+          <w:rFonts w:ascii="Times New Roman" w:eastAsia="Times New Roman" w:hAnsi="Times New Roman" w:cs="Times New Roman"/>
+          <w:b/>
+          <w:sz w:val="24"/>
+          <w:szCs w:val="24"/>
+          <w:shd w:val="clear" w:color="auto" w:fill="FFFFFF"/>
+        </w:rPr>
+        <w:t>Example:</w:t>
+      </w:r>
+      <w:r>
+        <w:rPr>
+          <w:rFonts w:ascii="Times New Roman" w:eastAsia="Times New Roman" w:hAnsi="Times New Roman" w:cs="Times New Roman"/>
+          <w:sz w:val="24"/>
+          <w:szCs w:val="24"/>
+        </w:rPr>
+        <w:t xml:space="preserve"> </w:t>
+      </w:r>
+      <w:r>
+        <w:rPr>
+          <w:rFonts w:ascii="Times New Roman" w:eastAsia="Times New Roman" w:hAnsi="Times New Roman" w:cs="Times New Roman"/>
+          <w:sz w:val="24"/>
+          <w:szCs w:val="24"/>
+        </w:rPr>
+        <w:t>localhost:8080/scorecard/</w:t>
       </w:r>
     </w:p>
     <w:p>
@@ -447,6 +770,8 @@
           <w:rFonts w:ascii="Times New Roman" w:hAnsi="Times New Roman" w:cs="Times New Roman"/>
         </w:rPr>
       </w:pPr>
+      <w:bookmarkStart w:id="0" w:name="_GoBack"/>
+      <w:bookmarkEnd w:id="0"/>
     </w:p>
     <w:sectPr>
       <w:pgSz w:w="12240" w:h="15840"/>

</xml_diff>

<commit_message>
added latest war and docs
</commit_message>
<xml_diff>
--- a/LatestScorecardVersion/CCDA_Scorecard_Local_Installation_LatestVersion.docx
+++ b/LatestScorecardVersion/CCDA_Scorecard_Local_Installation_LatestVersion.docx
@@ -1,6 +1,6 @@
 
 <file path=word/document.xml><?xml version="1.0" encoding="utf-8"?>
-<w:document xmlns:wpc="http://schemas.microsoft.com/office/word/2010/wordprocessingCanvas" xmlns:mc="http://schemas.openxmlformats.org/markup-compatibility/2006" xmlns:o="urn:schemas-microsoft-com:office:office" xmlns:r="http://schemas.openxmlformats.org/officeDocument/2006/relationships" xmlns:m="http://schemas.openxmlformats.org/officeDocument/2006/math" xmlns:v="urn:schemas-microsoft-com:vml" xmlns:wp14="http://schemas.microsoft.com/office/word/2010/wordprocessingDrawing" xmlns:wp="http://schemas.openxmlformats.org/drawingml/2006/wordprocessingDrawing" xmlns:w10="urn:schemas-microsoft-com:office:word" xmlns:w="http://schemas.openxmlformats.org/wordprocessingml/2006/main" xmlns:w14="http://schemas.microsoft.com/office/word/2010/wordml" xmlns:w15="http://schemas.microsoft.com/office/word/2012/wordml" xmlns:wpg="http://schemas.microsoft.com/office/word/2010/wordprocessingGroup" xmlns:wpi="http://schemas.microsoft.com/office/word/2010/wordprocessingInk" xmlns:wne="http://schemas.microsoft.com/office/word/2006/wordml" xmlns:wps="http://schemas.microsoft.com/office/word/2010/wordprocessingShape" mc:Ignorable="w14 w15 wp14">
+<w:document xmlns:wpc="http://schemas.microsoft.com/office/word/2010/wordprocessingCanvas" xmlns:cx="http://schemas.microsoft.com/office/drawing/2014/chartex" xmlns:cx1="http://schemas.microsoft.com/office/drawing/2015/9/8/chartex" xmlns:cx2="http://schemas.microsoft.com/office/drawing/2015/10/21/chartex" xmlns:cx3="http://schemas.microsoft.com/office/drawing/2016/5/9/chartex" xmlns:cx4="http://schemas.microsoft.com/office/drawing/2016/5/10/chartex" xmlns:cx5="http://schemas.microsoft.com/office/drawing/2016/5/11/chartex" xmlns:cx6="http://schemas.microsoft.com/office/drawing/2016/5/12/chartex" xmlns:cx7="http://schemas.microsoft.com/office/drawing/2016/5/13/chartex" xmlns:cx8="http://schemas.microsoft.com/office/drawing/2016/5/14/chartex" xmlns:mc="http://schemas.openxmlformats.org/markup-compatibility/2006" xmlns:aink="http://schemas.microsoft.com/office/drawing/2016/ink" xmlns:am3d="http://schemas.microsoft.com/office/drawing/2017/model3d" xmlns:o="urn:schemas-microsoft-com:office:office" xmlns:r="http://schemas.openxmlformats.org/officeDocument/2006/relationships" xmlns:m="http://schemas.openxmlformats.org/officeDocument/2006/math" xmlns:v="urn:schemas-microsoft-com:vml" xmlns:wp14="http://schemas.microsoft.com/office/word/2010/wordprocessingDrawing" xmlns:wp="http://schemas.openxmlformats.org/drawingml/2006/wordprocessingDrawing" xmlns:w10="urn:schemas-microsoft-com:office:word" xmlns:w="http://schemas.openxmlformats.org/wordprocessingml/2006/main" xmlns:w14="http://schemas.microsoft.com/office/word/2010/wordml" xmlns:w15="http://schemas.microsoft.com/office/word/2012/wordml" xmlns:w16cid="http://schemas.microsoft.com/office/word/2016/wordml/cid" xmlns:w16se="http://schemas.microsoft.com/office/word/2015/wordml/symex" xmlns:wpg="http://schemas.microsoft.com/office/word/2010/wordprocessingGroup" xmlns:wpi="http://schemas.microsoft.com/office/word/2010/wordprocessingInk" xmlns:wne="http://schemas.microsoft.com/office/word/2006/wordml" xmlns:wps="http://schemas.microsoft.com/office/word/2010/wordprocessingShape" mc:Ignorable="w14 w15 w16se w16cid wp14">
   <w:body>
     <w:p>
       <w:pPr>
@@ -58,25 +58,25 @@
           <w:szCs w:val="24"/>
           <w:shd w:val="clear" w:color="auto" w:fill="FFFFFF"/>
         </w:rPr>
-        <w:t xml:space="preserve">This document explains how to install latest  CCDA Scorecard application in local </w:t>
-      </w:r>
-      <w:r>
-        <w:rPr>
-          <w:rFonts w:ascii="Times New Roman" w:eastAsia="Times New Roman" w:hAnsi="Times New Roman" w:cs="Times New Roman"/>
-          <w:sz w:val="24"/>
-          <w:szCs w:val="24"/>
-          <w:shd w:val="clear" w:color="auto" w:fill="FFFFFF"/>
-        </w:rPr>
-        <w:t>l</w:t>
-      </w:r>
-      <w:r>
-        <w:rPr>
-          <w:rFonts w:ascii="Times New Roman" w:eastAsia="Times New Roman" w:hAnsi="Times New Roman" w:cs="Times New Roman"/>
-          <w:sz w:val="24"/>
-          <w:szCs w:val="24"/>
-          <w:shd w:val="clear" w:color="auto" w:fill="FFFFFF"/>
-        </w:rPr>
-        <w:t>aptops/desktops.</w:t>
+        <w:t xml:space="preserve">This document </w:t>
+      </w:r>
+      <w:r>
+        <w:rPr>
+          <w:rFonts w:ascii="Times New Roman" w:eastAsia="Times New Roman" w:hAnsi="Times New Roman" w:cs="Times New Roman"/>
+          <w:sz w:val="24"/>
+          <w:szCs w:val="24"/>
+          <w:shd w:val="clear" w:color="auto" w:fill="FFFFFF"/>
+        </w:rPr>
+        <w:t xml:space="preserve">explains how to install latest </w:t>
+      </w:r>
+      <w:r>
+        <w:rPr>
+          <w:rFonts w:ascii="Times New Roman" w:eastAsia="Times New Roman" w:hAnsi="Times New Roman" w:cs="Times New Roman"/>
+          <w:sz w:val="24"/>
+          <w:szCs w:val="24"/>
+          <w:shd w:val="clear" w:color="auto" w:fill="FFFFFF"/>
+        </w:rPr>
+        <w:t>CCDA Scorecard application in local aptops/desktops.</w:t>
       </w:r>
     </w:p>
     <w:p>
@@ -126,7 +126,18 @@
           <w:szCs w:val="24"/>
           <w:shd w:val="clear" w:color="auto" w:fill="FFFFFF"/>
         </w:rPr>
-        <w:t xml:space="preserve"> Below are list of pre requisites for CCDA Score card application installation. </w:t>
+        <w:t xml:space="preserve"> Below are list of pre-</w:t>
+      </w:r>
+      <w:bookmarkStart w:id="0" w:name="_GoBack"/>
+      <w:bookmarkEnd w:id="0"/>
+      <w:r>
+        <w:rPr>
+          <w:rFonts w:ascii="Times New Roman" w:eastAsia="Times New Roman" w:hAnsi="Times New Roman" w:cs="Times New Roman"/>
+          <w:sz w:val="24"/>
+          <w:szCs w:val="24"/>
+          <w:shd w:val="clear" w:color="auto" w:fill="FFFFFF"/>
+        </w:rPr>
+        <w:t>requisites for CCDA Score card application installation. </w:t>
       </w:r>
     </w:p>
     <w:p>
@@ -262,7 +273,7 @@
         </w:rPr>
         <w:t> </w:t>
       </w:r>
-      <w:hyperlink r:id="rId4" w:tgtFrame="_blank" w:history="1">
+      <w:hyperlink r:id="rId5" w:tgtFrame="_blank" w:history="1">
         <w:r>
           <w:rPr>
             <w:rFonts w:ascii="Times New Roman" w:eastAsia="Times New Roman" w:hAnsi="Times New Roman" w:cs="Times New Roman"/>
@@ -312,7 +323,16 @@
           <w:szCs w:val="24"/>
           <w:shd w:val="clear" w:color="auto" w:fill="FFFFFF"/>
         </w:rPr>
-        <w:t xml:space="preserve"> Copy the war file to Apache tomcat WEBAPPS folder. </w:t>
+        <w:t xml:space="preserve"> Copy the war file t</w:t>
+      </w:r>
+      <w:r>
+        <w:rPr>
+          <w:rFonts w:ascii="Times New Roman" w:eastAsia="Times New Roman" w:hAnsi="Times New Roman" w:cs="Times New Roman"/>
+          <w:sz w:val="24"/>
+          <w:szCs w:val="24"/>
+          <w:shd w:val="clear" w:color="auto" w:fill="FFFFFF"/>
+        </w:rPr>
+        <w:t>o Apache tomcat WEBAPPS folder.</w:t>
       </w:r>
     </w:p>
     <w:p>
@@ -327,101 +347,291 @@
       </w:pPr>
       <w:r>
         <w:rPr>
-          <w:noProof/>
-        </w:rPr>
-        <w:drawing>
-          <wp:inline distT="0" distB="0" distL="0" distR="0" wp14:anchorId="4BACB9F6" wp14:editId="3EB1CC39">
-            <wp:extent cx="6400800" cy="1701800"/>
-            <wp:effectExtent l="0" t="0" r="0" b="0"/>
-            <wp:docPr id="2" name="Picture 2"/>
-            <wp:cNvGraphicFramePr>
-              <a:graphicFrameLocks xmlns:a="http://schemas.openxmlformats.org/drawingml/2006/main" noChangeAspect="1"/>
-            </wp:cNvGraphicFramePr>
-            <a:graphic xmlns:a="http://schemas.openxmlformats.org/drawingml/2006/main">
-              <a:graphicData uri="http://schemas.openxmlformats.org/drawingml/2006/picture">
-                <pic:pic xmlns:pic="http://schemas.openxmlformats.org/drawingml/2006/picture">
-                  <pic:nvPicPr>
-                    <pic:cNvPr id="1" name=""/>
-                    <pic:cNvPicPr/>
-                  </pic:nvPicPr>
-                  <pic:blipFill>
-                    <a:blip r:embed="rId5"/>
-                    <a:stretch>
-                      <a:fillRect/>
-                    </a:stretch>
-                  </pic:blipFill>
-                  <pic:spPr>
-                    <a:xfrm>
-                      <a:off x="0" y="0"/>
-                      <a:ext cx="6400800" cy="1701800"/>
-                    </a:xfrm>
-                    <a:prstGeom prst="rect">
-                      <a:avLst/>
-                    </a:prstGeom>
-                  </pic:spPr>
-                </pic:pic>
-              </a:graphicData>
-            </a:graphic>
-          </wp:inline>
-        </w:drawing>
-      </w:r>
-    </w:p>
-    <w:p>
-      <w:pPr>
+          <w:rFonts w:ascii="Times New Roman" w:eastAsia="Times New Roman" w:hAnsi="Times New Roman" w:cs="Times New Roman"/>
+          <w:b/>
+          <w:sz w:val="24"/>
+          <w:szCs w:val="24"/>
+          <w:shd w:val="clear" w:color="auto" w:fill="FFFFFF"/>
+        </w:rPr>
+        <w:t>Step 3:</w:t>
+      </w:r>
+      <w:r>
+        <w:rPr>
+          <w:rFonts w:ascii="Times New Roman" w:eastAsia="Times New Roman" w:hAnsi="Times New Roman" w:cs="Times New Roman"/>
+          <w:b/>
+          <w:sz w:val="24"/>
+          <w:szCs w:val="24"/>
+          <w:shd w:val="clear" w:color="auto" w:fill="FFFFFF"/>
+        </w:rPr>
+        <w:t xml:space="preserve"> </w:t>
+      </w:r>
+      <w:r>
+        <w:rPr>
+          <w:rFonts w:ascii="Times New Roman" w:eastAsia="Times New Roman" w:hAnsi="Times New Roman" w:cs="Times New Roman"/>
+          <w:sz w:val="24"/>
+          <w:szCs w:val="24"/>
+          <w:shd w:val="clear" w:color="auto" w:fill="FFFFFF"/>
+        </w:rPr>
+        <w:t xml:space="preserve">Below are the default configurations for scorecard. </w:t>
+      </w:r>
+    </w:p>
+    <w:p>
+      <w:pPr>
+        <w:pStyle w:val="ListParagraph"/>
+        <w:numPr>
+          <w:ilvl w:val="0"/>
+          <w:numId w:val="1"/>
+        </w:numPr>
         <w:spacing w:after="0" w:line="360" w:lineRule="auto"/>
         <w:rPr>
           <w:rFonts w:ascii="Times New Roman" w:eastAsia="Times New Roman" w:hAnsi="Times New Roman" w:cs="Times New Roman"/>
-          <w:color w:val="0070C0"/>
-          <w:sz w:val="24"/>
-          <w:szCs w:val="24"/>
-          <w:shd w:val="clear" w:color="auto" w:fill="FFFFFF"/>
-        </w:rPr>
-      </w:pPr>
-      <w:r>
-        <w:rPr>
-          <w:rFonts w:ascii="Times New Roman" w:eastAsia="Times New Roman" w:hAnsi="Times New Roman" w:cs="Times New Roman"/>
-          <w:b/>
-          <w:sz w:val="24"/>
-          <w:szCs w:val="24"/>
-          <w:shd w:val="clear" w:color="auto" w:fill="FFFFFF"/>
-        </w:rPr>
-        <w:t>Step 3:</w:t>
-      </w:r>
-      <w:r>
-        <w:rPr>
-          <w:rFonts w:ascii="Times New Roman" w:eastAsia="Times New Roman" w:hAnsi="Times New Roman" w:cs="Times New Roman"/>
-          <w:sz w:val="24"/>
-          <w:szCs w:val="24"/>
-          <w:shd w:val="clear" w:color="auto" w:fill="FFFFFF"/>
-        </w:rPr>
-        <w:t xml:space="preserve"> Download scoreca</w:t>
-      </w:r>
-      <w:r>
-        <w:rPr>
-          <w:rFonts w:ascii="Times New Roman" w:eastAsia="Times New Roman" w:hAnsi="Times New Roman" w:cs="Times New Roman"/>
-          <w:sz w:val="24"/>
-          <w:szCs w:val="24"/>
-          <w:shd w:val="clear" w:color="auto" w:fill="FFFFFF"/>
-        </w:rPr>
-        <w:t>rd.xml configuration file by usi</w:t>
-      </w:r>
-      <w:r>
-        <w:rPr>
-          <w:rFonts w:ascii="Times New Roman" w:eastAsia="Times New Roman" w:hAnsi="Times New Roman" w:cs="Times New Roman"/>
-          <w:sz w:val="24"/>
-          <w:szCs w:val="24"/>
-          <w:shd w:val="clear" w:color="auto" w:fill="FFFFFF"/>
-        </w:rPr>
-        <w:t>ng </w:t>
-      </w:r>
-      <w:hyperlink r:id="rId6" w:tgtFrame="_blank" w:history="1">
+          <w:sz w:val="24"/>
+          <w:szCs w:val="24"/>
+          <w:shd w:val="clear" w:color="auto" w:fill="FFFFFF"/>
+        </w:rPr>
+      </w:pPr>
+      <w:r>
+        <w:rPr>
+          <w:rFonts w:ascii="Times New Roman" w:eastAsia="Times New Roman" w:hAnsi="Times New Roman" w:cs="Times New Roman"/>
+          <w:sz w:val="24"/>
+          <w:szCs w:val="24"/>
+          <w:shd w:val="clear" w:color="auto" w:fill="FFFFFF"/>
+        </w:rPr>
+        <w:t>Run igConformanceCall is true</w:t>
+      </w:r>
+    </w:p>
+    <w:p>
+      <w:pPr>
+        <w:pStyle w:val="ListParagraph"/>
+        <w:numPr>
+          <w:ilvl w:val="0"/>
+          <w:numId w:val="1"/>
+        </w:numPr>
+        <w:spacing w:after="0" w:line="360" w:lineRule="auto"/>
+        <w:rPr>
+          <w:rFonts w:ascii="Times New Roman" w:eastAsia="Times New Roman" w:hAnsi="Times New Roman" w:cs="Times New Roman"/>
+          <w:sz w:val="24"/>
+          <w:szCs w:val="24"/>
+          <w:shd w:val="clear" w:color="auto" w:fill="FFFFFF"/>
+        </w:rPr>
+      </w:pPr>
+      <w:r>
+        <w:rPr>
+          <w:rFonts w:ascii="Times New Roman" w:eastAsia="Times New Roman" w:hAnsi="Times New Roman" w:cs="Times New Roman"/>
+          <w:sz w:val="24"/>
+          <w:szCs w:val="24"/>
+          <w:shd w:val="clear" w:color="auto" w:fill="FFFFFF"/>
+        </w:rPr>
+        <w:t>Run certificatinResultsCall is true</w:t>
+      </w:r>
+    </w:p>
+    <w:p>
+      <w:pPr>
+        <w:pStyle w:val="ListParagraph"/>
+        <w:numPr>
+          <w:ilvl w:val="0"/>
+          <w:numId w:val="1"/>
+        </w:numPr>
+        <w:spacing w:after="0" w:line="360" w:lineRule="auto"/>
+        <w:rPr>
+          <w:rFonts w:ascii="Times New Roman" w:eastAsia="Times New Roman" w:hAnsi="Times New Roman" w:cs="Times New Roman"/>
+          <w:sz w:val="24"/>
+          <w:szCs w:val="24"/>
+          <w:shd w:val="clear" w:color="auto" w:fill="FFFFFF"/>
+        </w:rPr>
+      </w:pPr>
+      <w:r>
+        <w:rPr>
+          <w:rFonts w:ascii="Times New Roman" w:eastAsia="Times New Roman" w:hAnsi="Times New Roman" w:cs="Times New Roman"/>
+          <w:sz w:val="24"/>
+          <w:szCs w:val="24"/>
+          <w:shd w:val="clear" w:color="auto" w:fill="FFFFFF"/>
+        </w:rPr>
+        <w:t xml:space="preserve">igConformanceUrl is </w:t>
+      </w:r>
+      <w:hyperlink r:id="rId6" w:history="1">
         <w:r>
           <w:rPr>
+            <w:rStyle w:val="Hyperlink"/>
             <w:rFonts w:ascii="Times New Roman" w:eastAsia="Times New Roman" w:hAnsi="Times New Roman" w:cs="Times New Roman"/>
-            <w:color w:val="0070C0"/>
             <w:sz w:val="24"/>
             <w:szCs w:val="24"/>
-            <w:u w:val="single"/>
+            <w:shd w:val="clear" w:color="auto" w:fill="FFFFFF"/>
+          </w:rPr>
+          <w:t>https://ttpds.sitenv.org/referenceccdaservice/</w:t>
+        </w:r>
+      </w:hyperlink>
+    </w:p>
+    <w:p>
+      <w:pPr>
+        <w:pStyle w:val="ListParagraph"/>
+        <w:numPr>
+          <w:ilvl w:val="0"/>
+          <w:numId w:val="1"/>
+        </w:numPr>
+        <w:spacing w:after="0" w:line="360" w:lineRule="auto"/>
+        <w:rPr>
+          <w:rFonts w:ascii="Times New Roman" w:eastAsia="Times New Roman" w:hAnsi="Times New Roman" w:cs="Times New Roman"/>
+          <w:sz w:val="24"/>
+          <w:szCs w:val="24"/>
+          <w:shd w:val="clear" w:color="auto" w:fill="FFFFFF"/>
+        </w:rPr>
+      </w:pPr>
+      <w:r>
+        <w:rPr>
+          <w:rFonts w:ascii="Times New Roman" w:eastAsia="Times New Roman" w:hAnsi="Times New Roman" w:cs="Times New Roman"/>
+          <w:sz w:val="24"/>
+          <w:szCs w:val="24"/>
+          <w:shd w:val="clear" w:color="auto" w:fill="FFFFFF"/>
+        </w:rPr>
+        <w:t xml:space="preserve">certificationResultsUrl is </w:t>
+      </w:r>
+      <w:hyperlink r:id="rId7" w:history="1">
+        <w:r>
+          <w:rPr>
+            <w:rStyle w:val="Hyperlink"/>
+            <w:rFonts w:ascii="Times New Roman" w:eastAsia="Times New Roman" w:hAnsi="Times New Roman" w:cs="Times New Roman"/>
+            <w:sz w:val="24"/>
+            <w:szCs w:val="24"/>
+            <w:shd w:val="clear" w:color="auto" w:fill="FFFFFF"/>
+          </w:rPr>
+          <w:t>https://ttpds.sitenv.org/referenceccdaservice/</w:t>
+        </w:r>
+      </w:hyperlink>
+    </w:p>
+    <w:p>
+      <w:pPr>
+        <w:pStyle w:val="ListParagraph"/>
+        <w:numPr>
+          <w:ilvl w:val="0"/>
+          <w:numId w:val="2"/>
+        </w:numPr>
+        <w:spacing w:after="0" w:line="360" w:lineRule="auto"/>
+        <w:rPr>
+          <w:rFonts w:ascii="Times New Roman" w:eastAsia="Times New Roman" w:hAnsi="Times New Roman" w:cs="Times New Roman"/>
+          <w:sz w:val="24"/>
+          <w:szCs w:val="24"/>
+          <w:shd w:val="clear" w:color="auto" w:fill="FFFFFF"/>
+        </w:rPr>
+      </w:pPr>
+      <w:r>
+        <w:rPr>
+          <w:rFonts w:ascii="Times New Roman" w:eastAsia="Times New Roman" w:hAnsi="Times New Roman" w:cs="Times New Roman"/>
+          <w:sz w:val="24"/>
+          <w:szCs w:val="24"/>
+          <w:shd w:val="clear" w:color="auto" w:fill="FFFFFF"/>
+        </w:rPr>
+        <w:t>Scorecard runs all the rules by default. If you want to skip any rules or change any configurations, please follow next step instruction.</w:t>
+      </w:r>
+    </w:p>
+    <w:p>
+      <w:pPr>
+        <w:spacing w:after="0" w:line="360" w:lineRule="auto"/>
+        <w:rPr>
+          <w:rFonts w:ascii="Times New Roman" w:eastAsia="Times New Roman" w:hAnsi="Times New Roman" w:cs="Times New Roman"/>
+          <w:sz w:val="24"/>
+          <w:szCs w:val="24"/>
+          <w:shd w:val="clear" w:color="auto" w:fill="FFFFFF"/>
+        </w:rPr>
+      </w:pPr>
+      <w:r>
+        <w:rPr>
+          <w:rFonts w:ascii="Times New Roman" w:eastAsia="Times New Roman" w:hAnsi="Times New Roman" w:cs="Times New Roman"/>
+          <w:b/>
+          <w:sz w:val="24"/>
+          <w:szCs w:val="24"/>
+          <w:shd w:val="clear" w:color="auto" w:fill="FFFFFF"/>
+        </w:rPr>
+        <w:t>Step 4:</w:t>
+      </w:r>
+      <w:r>
+        <w:rPr>
+          <w:rFonts w:ascii="Times New Roman" w:eastAsia="Times New Roman" w:hAnsi="Times New Roman" w:cs="Times New Roman"/>
+          <w:sz w:val="24"/>
+          <w:szCs w:val="24"/>
+          <w:shd w:val="clear" w:color="auto" w:fill="FFFFFF"/>
+        </w:rPr>
+        <w:t xml:space="preserve"> </w:t>
+      </w:r>
+      <w:r>
+        <w:rPr>
+          <w:rFonts w:ascii="Times New Roman" w:eastAsia="Times New Roman" w:hAnsi="Times New Roman" w:cs="Times New Roman"/>
+          <w:sz w:val="24"/>
+          <w:szCs w:val="24"/>
+          <w:shd w:val="clear" w:color="auto" w:fill="FFFFFF"/>
+        </w:rPr>
+        <w:t xml:space="preserve">Download scorecard.xml </w:t>
+      </w:r>
+      <w:r>
+        <w:rPr>
+          <w:rFonts w:ascii="Times New Roman" w:eastAsia="Times New Roman" w:hAnsi="Times New Roman" w:cs="Times New Roman"/>
+          <w:sz w:val="24"/>
+          <w:szCs w:val="24"/>
+          <w:shd w:val="clear" w:color="auto" w:fill="FFFFFF"/>
+        </w:rPr>
+        <w:t xml:space="preserve">and scorecardConfig.xml </w:t>
+      </w:r>
+      <w:r>
+        <w:rPr>
+          <w:rFonts w:ascii="Times New Roman" w:eastAsia="Times New Roman" w:hAnsi="Times New Roman" w:cs="Times New Roman"/>
+          <w:sz w:val="24"/>
+          <w:szCs w:val="24"/>
+          <w:shd w:val="clear" w:color="auto" w:fill="FFFFFF"/>
+        </w:rPr>
+        <w:t xml:space="preserve">configuration file by </w:t>
+      </w:r>
+      <w:r>
+        <w:rPr>
+          <w:rFonts w:ascii="Times New Roman" w:eastAsia="Times New Roman" w:hAnsi="Times New Roman" w:cs="Times New Roman"/>
+          <w:sz w:val="24"/>
+          <w:szCs w:val="24"/>
+          <w:shd w:val="clear" w:color="auto" w:fill="FFFFFF"/>
+        </w:rPr>
+        <w:t>using</w:t>
+      </w:r>
+      <w:r>
+        <w:rPr>
+          <w:rFonts w:ascii="Times New Roman" w:eastAsia="Times New Roman" w:hAnsi="Times New Roman" w:cs="Times New Roman"/>
+          <w:sz w:val="24"/>
+          <w:szCs w:val="24"/>
+          <w:shd w:val="clear" w:color="auto" w:fill="FFFFFF"/>
+        </w:rPr>
+        <w:t> </w:t>
+      </w:r>
+      <w:r>
+        <w:rPr>
+          <w:rFonts w:ascii="Times New Roman" w:eastAsia="Times New Roman" w:hAnsi="Times New Roman" w:cs="Times New Roman"/>
+          <w:sz w:val="24"/>
+          <w:szCs w:val="24"/>
+          <w:shd w:val="clear" w:color="auto" w:fill="FFFFFF"/>
+        </w:rPr>
+        <w:t>below URLS and update scorecard.xml accordingly.</w:t>
+      </w:r>
+    </w:p>
+    <w:p>
+      <w:pPr>
+        <w:pStyle w:val="ListParagraph"/>
+        <w:numPr>
+          <w:ilvl w:val="0"/>
+          <w:numId w:val="3"/>
+        </w:numPr>
+        <w:spacing w:after="0" w:line="360" w:lineRule="auto"/>
+        <w:rPr>
+          <w:rFonts w:ascii="Times New Roman" w:eastAsia="Times New Roman" w:hAnsi="Times New Roman" w:cs="Times New Roman"/>
+          <w:color w:val="0070C0"/>
+          <w:sz w:val="24"/>
+          <w:szCs w:val="24"/>
+          <w:u w:val="single"/>
+          <w:shd w:val="clear" w:color="auto" w:fill="FFFFFF"/>
+        </w:rPr>
+      </w:pPr>
+      <w:hyperlink r:id="rId8" w:history="1">
+        <w:r>
+          <w:rPr>
+            <w:rStyle w:val="Hyperlink"/>
+            <w:rFonts w:ascii="Times New Roman" w:eastAsia="Times New Roman" w:hAnsi="Times New Roman" w:cs="Times New Roman"/>
+            <w:sz w:val="24"/>
+            <w:szCs w:val="24"/>
             <w:shd w:val="clear" w:color="auto" w:fill="FFFFFF"/>
           </w:rPr>
           <w:t>https://github.com/siteadmin/Scorecard-Local-Instantiation/blob/master/LatestScorecardVersion/scorecard.xml</w:t>
@@ -430,15 +640,54 @@
     </w:p>
     <w:p>
       <w:pPr>
+        <w:pStyle w:val="ListParagraph"/>
+        <w:numPr>
+          <w:ilvl w:val="0"/>
+          <w:numId w:val="3"/>
+        </w:numPr>
         <w:spacing w:after="0" w:line="360" w:lineRule="auto"/>
         <w:rPr>
           <w:rFonts w:ascii="Times New Roman" w:eastAsia="Times New Roman" w:hAnsi="Times New Roman" w:cs="Times New Roman"/>
+          <w:color w:val="0070C0"/>
+          <w:sz w:val="24"/>
+          <w:szCs w:val="24"/>
+          <w:u w:val="single"/>
+          <w:shd w:val="clear" w:color="auto" w:fill="FFFFFF"/>
+        </w:rPr>
+      </w:pPr>
+      <w:hyperlink r:id="rId9" w:history="1">
+        <w:r>
+          <w:rPr>
+            <w:rStyle w:val="Hyperlink"/>
+            <w:rFonts w:ascii="Times New Roman" w:eastAsia="Times New Roman" w:hAnsi="Times New Roman" w:cs="Times New Roman"/>
+            <w:sz w:val="24"/>
+            <w:szCs w:val="24"/>
+            <w:shd w:val="clear" w:color="auto" w:fill="FFFFFF"/>
+          </w:rPr>
+          <w:t>https://github.com/siteadmin/Scorecard-Local-Instantiation/blob/master/LatestScorecardVersion/scorecardConfig.xml</w:t>
+        </w:r>
+      </w:hyperlink>
+    </w:p>
+    <w:p>
+      <w:pPr>
+        <w:spacing w:after="0" w:line="360" w:lineRule="auto"/>
+        <w:rPr>
+          <w:rFonts w:ascii="Times New Roman" w:eastAsia="Times New Roman" w:hAnsi="Times New Roman" w:cs="Times New Roman"/>
+          <w:sz w:val="24"/>
+          <w:szCs w:val="24"/>
+          <w:shd w:val="clear" w:color="auto" w:fill="FFFFFF"/>
+        </w:rPr>
+      </w:pPr>
+      <w:r>
+        <w:rPr>
+          <w:rFonts w:ascii="Times New Roman" w:eastAsia="Times New Roman" w:hAnsi="Times New Roman" w:cs="Times New Roman"/>
           <w:b/>
           <w:sz w:val="24"/>
           <w:szCs w:val="24"/>
           <w:shd w:val="clear" w:color="auto" w:fill="FFFFFF"/>
         </w:rPr>
-      </w:pPr>
+        <w:t>S</w:t>
+      </w:r>
       <w:r>
         <w:rPr>
           <w:rFonts w:ascii="Times New Roman" w:eastAsia="Times New Roman" w:hAnsi="Times New Roman" w:cs="Times New Roman"/>
@@ -447,71 +696,8 @@
           <w:szCs w:val="24"/>
           <w:shd w:val="clear" w:color="auto" w:fill="FFFFFF"/>
         </w:rPr>
-        <w:t>Example:</w:t>
-      </w:r>
-    </w:p>
-    <w:p>
-      <w:pPr>
-        <w:spacing w:after="0" w:line="360" w:lineRule="auto"/>
-        <w:rPr>
-          <w:rFonts w:ascii="Times New Roman" w:eastAsia="Times New Roman" w:hAnsi="Times New Roman" w:cs="Times New Roman"/>
-          <w:color w:val="0070C0"/>
-          <w:sz w:val="24"/>
-          <w:szCs w:val="24"/>
-          <w:shd w:val="clear" w:color="auto" w:fill="FFFFFF"/>
-        </w:rPr>
-      </w:pPr>
-      <w:r>
-        <w:rPr>
-          <w:noProof/>
-        </w:rPr>
-        <w:drawing>
-          <wp:inline distT="0" distB="0" distL="0" distR="0" wp14:anchorId="0116A6EC" wp14:editId="2DB0093B">
-            <wp:extent cx="6400800" cy="749935"/>
-            <wp:effectExtent l="0" t="0" r="0" b="0"/>
-            <wp:docPr id="1" name="Picture 1"/>
-            <wp:cNvGraphicFramePr>
-              <a:graphicFrameLocks xmlns:a="http://schemas.openxmlformats.org/drawingml/2006/main" noChangeAspect="1"/>
-            </wp:cNvGraphicFramePr>
-            <a:graphic xmlns:a="http://schemas.openxmlformats.org/drawingml/2006/main">
-              <a:graphicData uri="http://schemas.openxmlformats.org/drawingml/2006/picture">
-                <pic:pic xmlns:pic="http://schemas.openxmlformats.org/drawingml/2006/picture">
-                  <pic:nvPicPr>
-                    <pic:cNvPr id="1" name=""/>
-                    <pic:cNvPicPr/>
-                  </pic:nvPicPr>
-                  <pic:blipFill>
-                    <a:blip r:embed="rId7"/>
-                    <a:stretch>
-                      <a:fillRect/>
-                    </a:stretch>
-                  </pic:blipFill>
-                  <pic:spPr>
-                    <a:xfrm>
-                      <a:off x="0" y="0"/>
-                      <a:ext cx="6400800" cy="749935"/>
-                    </a:xfrm>
-                    <a:prstGeom prst="rect">
-                      <a:avLst/>
-                    </a:prstGeom>
-                  </pic:spPr>
-                </pic:pic>
-              </a:graphicData>
-            </a:graphic>
-          </wp:inline>
-        </w:drawing>
-      </w:r>
-    </w:p>
-    <w:p>
-      <w:pPr>
-        <w:spacing w:after="0" w:line="360" w:lineRule="auto"/>
-        <w:rPr>
-          <w:rFonts w:ascii="Times New Roman" w:eastAsia="Times New Roman" w:hAnsi="Times New Roman" w:cs="Times New Roman"/>
-          <w:sz w:val="24"/>
-          <w:szCs w:val="24"/>
-          <w:shd w:val="clear" w:color="auto" w:fill="FFFFFF"/>
-        </w:rPr>
-      </w:pPr>
+        <w:t>tep 5</w:t>
+      </w:r>
       <w:r>
         <w:rPr>
           <w:rFonts w:ascii="Times New Roman" w:eastAsia="Times New Roman" w:hAnsi="Times New Roman" w:cs="Times New Roman"/>
@@ -520,183 +706,16 @@
           <w:szCs w:val="24"/>
           <w:shd w:val="clear" w:color="auto" w:fill="FFFFFF"/>
         </w:rPr>
-        <w:t>Step 4:</w:t>
-      </w:r>
-      <w:r>
-        <w:rPr>
-          <w:rFonts w:ascii="Times New Roman" w:eastAsia="Times New Roman" w:hAnsi="Times New Roman" w:cs="Times New Roman"/>
-          <w:sz w:val="24"/>
-          <w:szCs w:val="24"/>
-          <w:shd w:val="clear" w:color="auto" w:fill="FFFFFF"/>
-        </w:rPr>
-        <w:t xml:space="preserve"> Place a copy of scorecard.xml in $CATALINA_BASE/co</w:t>
-      </w:r>
-      <w:r>
-        <w:rPr>
-          <w:rFonts w:ascii="Times New Roman" w:eastAsia="Times New Roman" w:hAnsi="Times New Roman" w:cs="Times New Roman"/>
-          <w:sz w:val="24"/>
-          <w:szCs w:val="24"/>
-          <w:shd w:val="clear" w:color="auto" w:fill="FFFFFF"/>
-        </w:rPr>
-        <w:t>nf/[enginename]/[hostname]/.</w:t>
-      </w:r>
-      <w:r>
-        <w:rPr>
-          <w:rFonts w:ascii="Times New Roman" w:eastAsia="Times New Roman" w:hAnsi="Times New Roman" w:cs="Times New Roman"/>
-          <w:sz w:val="24"/>
-          <w:szCs w:val="24"/>
-          <w:shd w:val="clear" w:color="auto" w:fill="FFFFFF"/>
-        </w:rPr>
-        <w:t xml:space="preserve"> </w:t>
-      </w:r>
-      <w:r>
-        <w:rPr>
-          <w:rFonts w:ascii="Times New Roman" w:eastAsia="Times New Roman" w:hAnsi="Times New Roman" w:cs="Times New Roman"/>
-          <w:b/>
-          <w:sz w:val="24"/>
-          <w:szCs w:val="24"/>
-          <w:shd w:val="clear" w:color="auto" w:fill="FFFFFF"/>
-        </w:rPr>
-        <w:t xml:space="preserve">Example: </w:t>
-      </w:r>
-      <w:r>
-        <w:rPr>
-          <w:rFonts w:ascii="Times New Roman" w:eastAsia="Times New Roman" w:hAnsi="Times New Roman" w:cs="Times New Roman"/>
-          <w:sz w:val="24"/>
-          <w:szCs w:val="24"/>
-          <w:shd w:val="clear" w:color="auto" w:fill="FFFFFF"/>
-        </w:rPr>
-        <w:t>~/apache-tomcat-7.0.57/conf/Catalina/localhost  </w:t>
-      </w:r>
-    </w:p>
-    <w:p>
-      <w:pPr>
-        <w:spacing w:after="0" w:line="360" w:lineRule="auto"/>
-        <w:rPr>
-          <w:rFonts w:ascii="Times New Roman" w:eastAsia="Times New Roman" w:hAnsi="Times New Roman" w:cs="Times New Roman"/>
-          <w:sz w:val="24"/>
-          <w:szCs w:val="24"/>
-          <w:shd w:val="clear" w:color="auto" w:fill="FFFFFF"/>
-        </w:rPr>
-      </w:pPr>
-      <w:r>
-        <w:rPr>
-          <w:noProof/>
-        </w:rPr>
-        <w:drawing>
-          <wp:inline distT="0" distB="0" distL="0" distR="0" wp14:anchorId="204D6590" wp14:editId="632F2AAB">
-            <wp:extent cx="6400800" cy="1912620"/>
-            <wp:effectExtent l="0" t="0" r="0" b="0"/>
-            <wp:docPr id="3" name="Picture 3"/>
-            <wp:cNvGraphicFramePr>
-              <a:graphicFrameLocks xmlns:a="http://schemas.openxmlformats.org/drawingml/2006/main" noChangeAspect="1"/>
-            </wp:cNvGraphicFramePr>
-            <a:graphic xmlns:a="http://schemas.openxmlformats.org/drawingml/2006/main">
-              <a:graphicData uri="http://schemas.openxmlformats.org/drawingml/2006/picture">
-                <pic:pic xmlns:pic="http://schemas.openxmlformats.org/drawingml/2006/picture">
-                  <pic:nvPicPr>
-                    <pic:cNvPr id="1" name=""/>
-                    <pic:cNvPicPr/>
-                  </pic:nvPicPr>
-                  <pic:blipFill>
-                    <a:blip r:embed="rId8"/>
-                    <a:stretch>
-                      <a:fillRect/>
-                    </a:stretch>
-                  </pic:blipFill>
-                  <pic:spPr>
-                    <a:xfrm>
-                      <a:off x="0" y="0"/>
-                      <a:ext cx="6400800" cy="1912620"/>
-                    </a:xfrm>
-                    <a:prstGeom prst="rect">
-                      <a:avLst/>
-                    </a:prstGeom>
-                  </pic:spPr>
-                </pic:pic>
-              </a:graphicData>
-            </a:graphic>
-          </wp:inline>
-        </w:drawing>
-      </w:r>
-    </w:p>
-    <w:p>
-      <w:pPr>
-        <w:spacing w:after="0" w:line="360" w:lineRule="auto"/>
-        <w:rPr>
-          <w:rFonts w:ascii="Times New Roman" w:eastAsia="Times New Roman" w:hAnsi="Times New Roman" w:cs="Times New Roman"/>
-          <w:sz w:val="24"/>
-          <w:szCs w:val="24"/>
-          <w:shd w:val="clear" w:color="auto" w:fill="FFFFFF"/>
-        </w:rPr>
-      </w:pPr>
-      <w:r>
-        <w:rPr>
-          <w:rFonts w:ascii="Times New Roman" w:eastAsia="Times New Roman" w:hAnsi="Times New Roman" w:cs="Times New Roman"/>
-          <w:b/>
-          <w:sz w:val="24"/>
-          <w:szCs w:val="24"/>
-          <w:shd w:val="clear" w:color="auto" w:fill="FFFFFF"/>
-        </w:rPr>
-        <w:lastRenderedPageBreak/>
-        <w:t>Step 5:</w:t>
-      </w:r>
-      <w:r>
-        <w:rPr>
-          <w:rFonts w:ascii="Times New Roman" w:eastAsia="Times New Roman" w:hAnsi="Times New Roman" w:cs="Times New Roman"/>
-          <w:sz w:val="24"/>
-          <w:szCs w:val="24"/>
-          <w:shd w:val="clear" w:color="auto" w:fill="FFFFFF"/>
-        </w:rPr>
-        <w:t xml:space="preserve"> Up</w:t>
-      </w:r>
-      <w:r>
-        <w:rPr>
-          <w:rFonts w:ascii="Times New Roman" w:eastAsia="Times New Roman" w:hAnsi="Times New Roman" w:cs="Times New Roman"/>
-          <w:sz w:val="24"/>
-          <w:szCs w:val="24"/>
-          <w:shd w:val="clear" w:color="auto" w:fill="FFFFFF"/>
-        </w:rPr>
-        <w:t>date scorecard.xml with appropriate scorecard.igConformanceUrl value.</w:t>
-      </w:r>
-    </w:p>
-    <w:p>
-      <w:pPr>
-        <w:spacing w:after="0" w:line="360" w:lineRule="auto"/>
-        <w:rPr>
-          <w:rFonts w:ascii="Times New Roman" w:eastAsia="Times New Roman" w:hAnsi="Times New Roman" w:cs="Times New Roman"/>
-          <w:sz w:val="24"/>
-          <w:szCs w:val="24"/>
-          <w:shd w:val="clear" w:color="auto" w:fill="FFFFFF"/>
-        </w:rPr>
-      </w:pPr>
-      <w:r>
-        <w:rPr>
-          <w:rFonts w:ascii="Times New Roman" w:eastAsia="Times New Roman" w:hAnsi="Times New Roman" w:cs="Times New Roman"/>
-          <w:b/>
-          <w:sz w:val="24"/>
-          <w:szCs w:val="24"/>
-          <w:shd w:val="clear" w:color="auto" w:fill="FFFFFF"/>
-        </w:rPr>
-        <w:t>Example:</w:t>
-      </w:r>
-      <w:r>
-        <w:rPr>
-          <w:rFonts w:ascii="Times New Roman" w:eastAsia="Times New Roman" w:hAnsi="Times New Roman" w:cs="Times New Roman"/>
-          <w:sz w:val="24"/>
-          <w:szCs w:val="24"/>
-          <w:shd w:val="clear" w:color="auto" w:fill="FFFFFF"/>
-        </w:rPr>
-        <w:t xml:space="preserve"> </w:t>
-      </w:r>
-      <w:r>
-        <w:rPr>
-          <w:rFonts w:ascii="Times New Roman" w:eastAsia="Times New Roman" w:hAnsi="Times New Roman" w:cs="Times New Roman"/>
-          <w:sz w:val="24"/>
-          <w:szCs w:val="24"/>
-          <w:shd w:val="clear" w:color="auto" w:fill="FFFFFF"/>
-        </w:rPr>
-        <w:t>https://ttpds.sitenv.org:8443/referenceccdaservice/</w:t>
+        <w:t>:</w:t>
+      </w:r>
+      <w:r>
+        <w:rPr>
+          <w:rFonts w:ascii="Times New Roman" w:eastAsia="Times New Roman" w:hAnsi="Times New Roman" w:cs="Times New Roman"/>
+          <w:sz w:val="24"/>
+          <w:szCs w:val="24"/>
+          <w:shd w:val="clear" w:color="auto" w:fill="FFFFFF"/>
+        </w:rPr>
+        <w:t xml:space="preserve"> Place a copy of scorecard.xml in $CATALINA_BASE/conf/[enginename]/[hostname]/. For example, ~/apache-tomcat-7.0.57/conf/Catalina/localhost  </w:t>
       </w:r>
     </w:p>
     <w:p>
@@ -724,44 +743,7 @@
           <w:sz w:val="24"/>
           <w:szCs w:val="24"/>
         </w:rPr>
-        <w:t xml:space="preserve"> Start the server and launch scorecard application by navigating to the url</w:t>
-      </w:r>
-    </w:p>
-    <w:p>
-      <w:pPr>
-        <w:shd w:val="clear" w:color="auto" w:fill="FFFFFF"/>
-        <w:spacing w:after="0" w:line="360" w:lineRule="auto"/>
-        <w:rPr>
-          <w:rFonts w:ascii="Times New Roman" w:eastAsia="Times New Roman" w:hAnsi="Times New Roman" w:cs="Times New Roman"/>
-          <w:sz w:val="24"/>
-          <w:szCs w:val="24"/>
-        </w:rPr>
-      </w:pPr>
-      <w:r>
-        <w:rPr>
-          <w:rFonts w:ascii="Times New Roman" w:eastAsia="Times New Roman" w:hAnsi="Times New Roman" w:cs="Times New Roman"/>
-          <w:b/>
-          <w:sz w:val="24"/>
-          <w:szCs w:val="24"/>
-          <w:shd w:val="clear" w:color="auto" w:fill="FFFFFF"/>
-        </w:rPr>
-        <w:t>Example:</w:t>
-      </w:r>
-      <w:r>
-        <w:rPr>
-          <w:rFonts w:ascii="Times New Roman" w:eastAsia="Times New Roman" w:hAnsi="Times New Roman" w:cs="Times New Roman"/>
-          <w:sz w:val="24"/>
-          <w:szCs w:val="24"/>
-        </w:rPr>
-        <w:t xml:space="preserve"> </w:t>
-      </w:r>
-      <w:r>
-        <w:rPr>
-          <w:rFonts w:ascii="Times New Roman" w:eastAsia="Times New Roman" w:hAnsi="Times New Roman" w:cs="Times New Roman"/>
-          <w:sz w:val="24"/>
-          <w:szCs w:val="24"/>
-        </w:rPr>
-        <w:t>localhost:8080/scorecard/</w:t>
+        <w:t xml:space="preserve"> Start the server.</w:t>
       </w:r>
     </w:p>
     <w:p>
@@ -770,8 +752,6 @@
           <w:rFonts w:ascii="Times New Roman" w:hAnsi="Times New Roman" w:cs="Times New Roman"/>
         </w:rPr>
       </w:pPr>
-      <w:bookmarkStart w:id="0" w:name="_GoBack"/>
-      <w:bookmarkEnd w:id="0"/>
     </w:p>
     <w:sectPr>
       <w:pgSz w:w="12240" w:h="15840"/>
@@ -783,8 +763,361 @@
 </w:document>
 </file>
 
+<file path=word/numbering.xml><?xml version="1.0" encoding="utf-8"?>
+<w:numbering xmlns:wpc="http://schemas.microsoft.com/office/word/2010/wordprocessingCanvas" xmlns:cx="http://schemas.microsoft.com/office/drawing/2014/chartex" xmlns:cx1="http://schemas.microsoft.com/office/drawing/2015/9/8/chartex" xmlns:cx2="http://schemas.microsoft.com/office/drawing/2015/10/21/chartex" xmlns:cx3="http://schemas.microsoft.com/office/drawing/2016/5/9/chartex" xmlns:cx4="http://schemas.microsoft.com/office/drawing/2016/5/10/chartex" xmlns:cx5="http://schemas.microsoft.com/office/drawing/2016/5/11/chartex" xmlns:cx6="http://schemas.microsoft.com/office/drawing/2016/5/12/chartex" xmlns:cx7="http://schemas.microsoft.com/office/drawing/2016/5/13/chartex" xmlns:cx8="http://schemas.microsoft.com/office/drawing/2016/5/14/chartex" xmlns:mc="http://schemas.openxmlformats.org/markup-compatibility/2006" xmlns:aink="http://schemas.microsoft.com/office/drawing/2016/ink" xmlns:am3d="http://schemas.microsoft.com/office/drawing/2017/model3d" xmlns:o="urn:schemas-microsoft-com:office:office" xmlns:r="http://schemas.openxmlformats.org/officeDocument/2006/relationships" xmlns:m="http://schemas.openxmlformats.org/officeDocument/2006/math" xmlns:v="urn:schemas-microsoft-com:vml" xmlns:wp14="http://schemas.microsoft.com/office/word/2010/wordprocessingDrawing" xmlns:wp="http://schemas.openxmlformats.org/drawingml/2006/wordprocessingDrawing" xmlns:w10="urn:schemas-microsoft-com:office:word" xmlns:w="http://schemas.openxmlformats.org/wordprocessingml/2006/main" xmlns:w14="http://schemas.microsoft.com/office/word/2010/wordml" xmlns:w15="http://schemas.microsoft.com/office/word/2012/wordml" xmlns:w16cid="http://schemas.microsoft.com/office/word/2016/wordml/cid" xmlns:w16se="http://schemas.microsoft.com/office/word/2015/wordml/symex" xmlns:wpg="http://schemas.microsoft.com/office/word/2010/wordprocessingGroup" xmlns:wpi="http://schemas.microsoft.com/office/word/2010/wordprocessingInk" xmlns:wne="http://schemas.microsoft.com/office/word/2006/wordml" xmlns:wps="http://schemas.microsoft.com/office/word/2010/wordprocessingShape" mc:Ignorable="w14 w15 w16se w16cid wp14">
+  <w:abstractNum w:abstractNumId="0" w15:restartNumberingAfterBreak="0">
+    <w:nsid w:val="35497965"/>
+    <w:multiLevelType w:val="hybridMultilevel"/>
+    <w:tmpl w:val="E276726E"/>
+    <w:lvl w:ilvl="0" w:tplc="0409000B">
+      <w:start w:val="1"/>
+      <w:numFmt w:val="bullet"/>
+      <w:lvlText w:val=""/>
+      <w:lvlJc w:val="left"/>
+      <w:pPr>
+        <w:ind w:left="720" w:hanging="360"/>
+      </w:pPr>
+      <w:rPr>
+        <w:rFonts w:ascii="Wingdings" w:hAnsi="Wingdings" w:hint="default"/>
+      </w:rPr>
+    </w:lvl>
+    <w:lvl w:ilvl="1" w:tplc="04090003" w:tentative="1">
+      <w:start w:val="1"/>
+      <w:numFmt w:val="bullet"/>
+      <w:lvlText w:val="o"/>
+      <w:lvlJc w:val="left"/>
+      <w:pPr>
+        <w:ind w:left="1440" w:hanging="360"/>
+      </w:pPr>
+      <w:rPr>
+        <w:rFonts w:ascii="Courier New" w:hAnsi="Courier New" w:cs="Courier New" w:hint="default"/>
+      </w:rPr>
+    </w:lvl>
+    <w:lvl w:ilvl="2" w:tplc="04090005" w:tentative="1">
+      <w:start w:val="1"/>
+      <w:numFmt w:val="bullet"/>
+      <w:lvlText w:val=""/>
+      <w:lvlJc w:val="left"/>
+      <w:pPr>
+        <w:ind w:left="2160" w:hanging="360"/>
+      </w:pPr>
+      <w:rPr>
+        <w:rFonts w:ascii="Wingdings" w:hAnsi="Wingdings" w:hint="default"/>
+      </w:rPr>
+    </w:lvl>
+    <w:lvl w:ilvl="3" w:tplc="04090001" w:tentative="1">
+      <w:start w:val="1"/>
+      <w:numFmt w:val="bullet"/>
+      <w:lvlText w:val=""/>
+      <w:lvlJc w:val="left"/>
+      <w:pPr>
+        <w:ind w:left="2880" w:hanging="360"/>
+      </w:pPr>
+      <w:rPr>
+        <w:rFonts w:ascii="Symbol" w:hAnsi="Symbol" w:hint="default"/>
+      </w:rPr>
+    </w:lvl>
+    <w:lvl w:ilvl="4" w:tplc="04090003" w:tentative="1">
+      <w:start w:val="1"/>
+      <w:numFmt w:val="bullet"/>
+      <w:lvlText w:val="o"/>
+      <w:lvlJc w:val="left"/>
+      <w:pPr>
+        <w:ind w:left="3600" w:hanging="360"/>
+      </w:pPr>
+      <w:rPr>
+        <w:rFonts w:ascii="Courier New" w:hAnsi="Courier New" w:cs="Courier New" w:hint="default"/>
+      </w:rPr>
+    </w:lvl>
+    <w:lvl w:ilvl="5" w:tplc="04090005" w:tentative="1">
+      <w:start w:val="1"/>
+      <w:numFmt w:val="bullet"/>
+      <w:lvlText w:val=""/>
+      <w:lvlJc w:val="left"/>
+      <w:pPr>
+        <w:ind w:left="4320" w:hanging="360"/>
+      </w:pPr>
+      <w:rPr>
+        <w:rFonts w:ascii="Wingdings" w:hAnsi="Wingdings" w:hint="default"/>
+      </w:rPr>
+    </w:lvl>
+    <w:lvl w:ilvl="6" w:tplc="04090001" w:tentative="1">
+      <w:start w:val="1"/>
+      <w:numFmt w:val="bullet"/>
+      <w:lvlText w:val=""/>
+      <w:lvlJc w:val="left"/>
+      <w:pPr>
+        <w:ind w:left="5040" w:hanging="360"/>
+      </w:pPr>
+      <w:rPr>
+        <w:rFonts w:ascii="Symbol" w:hAnsi="Symbol" w:hint="default"/>
+      </w:rPr>
+    </w:lvl>
+    <w:lvl w:ilvl="7" w:tplc="04090003" w:tentative="1">
+      <w:start w:val="1"/>
+      <w:numFmt w:val="bullet"/>
+      <w:lvlText w:val="o"/>
+      <w:lvlJc w:val="left"/>
+      <w:pPr>
+        <w:ind w:left="5760" w:hanging="360"/>
+      </w:pPr>
+      <w:rPr>
+        <w:rFonts w:ascii="Courier New" w:hAnsi="Courier New" w:cs="Courier New" w:hint="default"/>
+      </w:rPr>
+    </w:lvl>
+    <w:lvl w:ilvl="8" w:tplc="04090005" w:tentative="1">
+      <w:start w:val="1"/>
+      <w:numFmt w:val="bullet"/>
+      <w:lvlText w:val=""/>
+      <w:lvlJc w:val="left"/>
+      <w:pPr>
+        <w:ind w:left="6480" w:hanging="360"/>
+      </w:pPr>
+      <w:rPr>
+        <w:rFonts w:ascii="Wingdings" w:hAnsi="Wingdings" w:hint="default"/>
+      </w:rPr>
+    </w:lvl>
+  </w:abstractNum>
+  <w:abstractNum w:abstractNumId="1" w15:restartNumberingAfterBreak="0">
+    <w:nsid w:val="4F3D2052"/>
+    <w:multiLevelType w:val="hybridMultilevel"/>
+    <w:tmpl w:val="218C7EAE"/>
+    <w:lvl w:ilvl="0" w:tplc="0409000B">
+      <w:start w:val="1"/>
+      <w:numFmt w:val="bullet"/>
+      <w:lvlText w:val=""/>
+      <w:lvlJc w:val="left"/>
+      <w:pPr>
+        <w:ind w:left="720" w:hanging="360"/>
+      </w:pPr>
+      <w:rPr>
+        <w:rFonts w:ascii="Wingdings" w:hAnsi="Wingdings" w:hint="default"/>
+      </w:rPr>
+    </w:lvl>
+    <w:lvl w:ilvl="1" w:tplc="04090003" w:tentative="1">
+      <w:start w:val="1"/>
+      <w:numFmt w:val="bullet"/>
+      <w:lvlText w:val="o"/>
+      <w:lvlJc w:val="left"/>
+      <w:pPr>
+        <w:ind w:left="1440" w:hanging="360"/>
+      </w:pPr>
+      <w:rPr>
+        <w:rFonts w:ascii="Courier New" w:hAnsi="Courier New" w:cs="Courier New" w:hint="default"/>
+      </w:rPr>
+    </w:lvl>
+    <w:lvl w:ilvl="2" w:tplc="04090005" w:tentative="1">
+      <w:start w:val="1"/>
+      <w:numFmt w:val="bullet"/>
+      <w:lvlText w:val=""/>
+      <w:lvlJc w:val="left"/>
+      <w:pPr>
+        <w:ind w:left="2160" w:hanging="360"/>
+      </w:pPr>
+      <w:rPr>
+        <w:rFonts w:ascii="Wingdings" w:hAnsi="Wingdings" w:hint="default"/>
+      </w:rPr>
+    </w:lvl>
+    <w:lvl w:ilvl="3" w:tplc="04090001" w:tentative="1">
+      <w:start w:val="1"/>
+      <w:numFmt w:val="bullet"/>
+      <w:lvlText w:val=""/>
+      <w:lvlJc w:val="left"/>
+      <w:pPr>
+        <w:ind w:left="2880" w:hanging="360"/>
+      </w:pPr>
+      <w:rPr>
+        <w:rFonts w:ascii="Symbol" w:hAnsi="Symbol" w:hint="default"/>
+      </w:rPr>
+    </w:lvl>
+    <w:lvl w:ilvl="4" w:tplc="04090003" w:tentative="1">
+      <w:start w:val="1"/>
+      <w:numFmt w:val="bullet"/>
+      <w:lvlText w:val="o"/>
+      <w:lvlJc w:val="left"/>
+      <w:pPr>
+        <w:ind w:left="3600" w:hanging="360"/>
+      </w:pPr>
+      <w:rPr>
+        <w:rFonts w:ascii="Courier New" w:hAnsi="Courier New" w:cs="Courier New" w:hint="default"/>
+      </w:rPr>
+    </w:lvl>
+    <w:lvl w:ilvl="5" w:tplc="04090005" w:tentative="1">
+      <w:start w:val="1"/>
+      <w:numFmt w:val="bullet"/>
+      <w:lvlText w:val=""/>
+      <w:lvlJc w:val="left"/>
+      <w:pPr>
+        <w:ind w:left="4320" w:hanging="360"/>
+      </w:pPr>
+      <w:rPr>
+        <w:rFonts w:ascii="Wingdings" w:hAnsi="Wingdings" w:hint="default"/>
+      </w:rPr>
+    </w:lvl>
+    <w:lvl w:ilvl="6" w:tplc="04090001" w:tentative="1">
+      <w:start w:val="1"/>
+      <w:numFmt w:val="bullet"/>
+      <w:lvlText w:val=""/>
+      <w:lvlJc w:val="left"/>
+      <w:pPr>
+        <w:ind w:left="5040" w:hanging="360"/>
+      </w:pPr>
+      <w:rPr>
+        <w:rFonts w:ascii="Symbol" w:hAnsi="Symbol" w:hint="default"/>
+      </w:rPr>
+    </w:lvl>
+    <w:lvl w:ilvl="7" w:tplc="04090003" w:tentative="1">
+      <w:start w:val="1"/>
+      <w:numFmt w:val="bullet"/>
+      <w:lvlText w:val="o"/>
+      <w:lvlJc w:val="left"/>
+      <w:pPr>
+        <w:ind w:left="5760" w:hanging="360"/>
+      </w:pPr>
+      <w:rPr>
+        <w:rFonts w:ascii="Courier New" w:hAnsi="Courier New" w:cs="Courier New" w:hint="default"/>
+      </w:rPr>
+    </w:lvl>
+    <w:lvl w:ilvl="8" w:tplc="04090005" w:tentative="1">
+      <w:start w:val="1"/>
+      <w:numFmt w:val="bullet"/>
+      <w:lvlText w:val=""/>
+      <w:lvlJc w:val="left"/>
+      <w:pPr>
+        <w:ind w:left="6480" w:hanging="360"/>
+      </w:pPr>
+      <w:rPr>
+        <w:rFonts w:ascii="Wingdings" w:hAnsi="Wingdings" w:hint="default"/>
+      </w:rPr>
+    </w:lvl>
+  </w:abstractNum>
+  <w:abstractNum w:abstractNumId="2" w15:restartNumberingAfterBreak="0">
+    <w:nsid w:val="6D511A13"/>
+    <w:multiLevelType w:val="hybridMultilevel"/>
+    <w:tmpl w:val="07DE4A70"/>
+    <w:lvl w:ilvl="0" w:tplc="0409000B">
+      <w:start w:val="1"/>
+      <w:numFmt w:val="bullet"/>
+      <w:lvlText w:val=""/>
+      <w:lvlJc w:val="left"/>
+      <w:pPr>
+        <w:ind w:left="720" w:hanging="360"/>
+      </w:pPr>
+      <w:rPr>
+        <w:rFonts w:ascii="Wingdings" w:hAnsi="Wingdings" w:hint="default"/>
+      </w:rPr>
+    </w:lvl>
+    <w:lvl w:ilvl="1" w:tplc="04090003" w:tentative="1">
+      <w:start w:val="1"/>
+      <w:numFmt w:val="bullet"/>
+      <w:lvlText w:val="o"/>
+      <w:lvlJc w:val="left"/>
+      <w:pPr>
+        <w:ind w:left="1440" w:hanging="360"/>
+      </w:pPr>
+      <w:rPr>
+        <w:rFonts w:ascii="Courier New" w:hAnsi="Courier New" w:cs="Courier New" w:hint="default"/>
+      </w:rPr>
+    </w:lvl>
+    <w:lvl w:ilvl="2" w:tplc="04090005" w:tentative="1">
+      <w:start w:val="1"/>
+      <w:numFmt w:val="bullet"/>
+      <w:lvlText w:val=""/>
+      <w:lvlJc w:val="left"/>
+      <w:pPr>
+        <w:ind w:left="2160" w:hanging="360"/>
+      </w:pPr>
+      <w:rPr>
+        <w:rFonts w:ascii="Wingdings" w:hAnsi="Wingdings" w:hint="default"/>
+      </w:rPr>
+    </w:lvl>
+    <w:lvl w:ilvl="3" w:tplc="04090001" w:tentative="1">
+      <w:start w:val="1"/>
+      <w:numFmt w:val="bullet"/>
+      <w:lvlText w:val=""/>
+      <w:lvlJc w:val="left"/>
+      <w:pPr>
+        <w:ind w:left="2880" w:hanging="360"/>
+      </w:pPr>
+      <w:rPr>
+        <w:rFonts w:ascii="Symbol" w:hAnsi="Symbol" w:hint="default"/>
+      </w:rPr>
+    </w:lvl>
+    <w:lvl w:ilvl="4" w:tplc="04090003" w:tentative="1">
+      <w:start w:val="1"/>
+      <w:numFmt w:val="bullet"/>
+      <w:lvlText w:val="o"/>
+      <w:lvlJc w:val="left"/>
+      <w:pPr>
+        <w:ind w:left="3600" w:hanging="360"/>
+      </w:pPr>
+      <w:rPr>
+        <w:rFonts w:ascii="Courier New" w:hAnsi="Courier New" w:cs="Courier New" w:hint="default"/>
+      </w:rPr>
+    </w:lvl>
+    <w:lvl w:ilvl="5" w:tplc="04090005" w:tentative="1">
+      <w:start w:val="1"/>
+      <w:numFmt w:val="bullet"/>
+      <w:lvlText w:val=""/>
+      <w:lvlJc w:val="left"/>
+      <w:pPr>
+        <w:ind w:left="4320" w:hanging="360"/>
+      </w:pPr>
+      <w:rPr>
+        <w:rFonts w:ascii="Wingdings" w:hAnsi="Wingdings" w:hint="default"/>
+      </w:rPr>
+    </w:lvl>
+    <w:lvl w:ilvl="6" w:tplc="04090001" w:tentative="1">
+      <w:start w:val="1"/>
+      <w:numFmt w:val="bullet"/>
+      <w:lvlText w:val=""/>
+      <w:lvlJc w:val="left"/>
+      <w:pPr>
+        <w:ind w:left="5040" w:hanging="360"/>
+      </w:pPr>
+      <w:rPr>
+        <w:rFonts w:ascii="Symbol" w:hAnsi="Symbol" w:hint="default"/>
+      </w:rPr>
+    </w:lvl>
+    <w:lvl w:ilvl="7" w:tplc="04090003" w:tentative="1">
+      <w:start w:val="1"/>
+      <w:numFmt w:val="bullet"/>
+      <w:lvlText w:val="o"/>
+      <w:lvlJc w:val="left"/>
+      <w:pPr>
+        <w:ind w:left="5760" w:hanging="360"/>
+      </w:pPr>
+      <w:rPr>
+        <w:rFonts w:ascii="Courier New" w:hAnsi="Courier New" w:cs="Courier New" w:hint="default"/>
+      </w:rPr>
+    </w:lvl>
+    <w:lvl w:ilvl="8" w:tplc="04090005" w:tentative="1">
+      <w:start w:val="1"/>
+      <w:numFmt w:val="bullet"/>
+      <w:lvlText w:val=""/>
+      <w:lvlJc w:val="left"/>
+      <w:pPr>
+        <w:ind w:left="6480" w:hanging="360"/>
+      </w:pPr>
+      <w:rPr>
+        <w:rFonts w:ascii="Wingdings" w:hAnsi="Wingdings" w:hint="default"/>
+      </w:rPr>
+    </w:lvl>
+  </w:abstractNum>
+  <w:num w:numId="1">
+    <w:abstractNumId w:val="2"/>
+  </w:num>
+  <w:num w:numId="2">
+    <w:abstractNumId w:val="0"/>
+  </w:num>
+  <w:num w:numId="3">
+    <w:abstractNumId w:val="1"/>
+  </w:num>
+</w:numbering>
+</file>
+
 <file path=word/styles.xml><?xml version="1.0" encoding="utf-8"?>
-<w:styles xmlns:mc="http://schemas.openxmlformats.org/markup-compatibility/2006" xmlns:r="http://schemas.openxmlformats.org/officeDocument/2006/relationships" xmlns:w="http://schemas.openxmlformats.org/wordprocessingml/2006/main" xmlns:w14="http://schemas.microsoft.com/office/word/2010/wordml" xmlns:w15="http://schemas.microsoft.com/office/word/2012/wordml" mc:Ignorable="w14 w15">
+<w:styles xmlns:mc="http://schemas.openxmlformats.org/markup-compatibility/2006" xmlns:r="http://schemas.openxmlformats.org/officeDocument/2006/relationships" xmlns:w="http://schemas.openxmlformats.org/wordprocessingml/2006/main" xmlns:w14="http://schemas.microsoft.com/office/word/2010/wordml" xmlns:w15="http://schemas.microsoft.com/office/word/2012/wordml" xmlns:w16cid="http://schemas.microsoft.com/office/word/2016/wordml/cid" xmlns:w16se="http://schemas.microsoft.com/office/word/2015/wordml/symex" mc:Ignorable="w14 w15 w16se w16cid">
   <w:docDefaults>
     <w:rPrDefault>
       <w:rPr>
@@ -800,7 +1133,7 @@
       </w:pPr>
     </w:pPrDefault>
   </w:docDefaults>
-  <w:latentStyles w:defLockedState="0" w:defUIPriority="99" w:defSemiHidden="0" w:defUnhideWhenUsed="0" w:defQFormat="0" w:count="371">
+  <w:latentStyles w:defLockedState="0" w:defUIPriority="99" w:defSemiHidden="0" w:defUnhideWhenUsed="0" w:defQFormat="0" w:count="375">
     <w:lsdException w:name="Normal" w:uiPriority="0" w:qFormat="1"/>
     <w:lsdException w:name="heading 1" w:uiPriority="9" w:qFormat="1"/>
     <w:lsdException w:name="heading 2" w:semiHidden="1" w:uiPriority="9" w:unhideWhenUsed="1" w:qFormat="1"/>
@@ -906,7 +1239,6 @@
     <w:lsdException w:name="HTML Sample" w:semiHidden="1" w:unhideWhenUsed="1"/>
     <w:lsdException w:name="HTML Typewriter" w:semiHidden="1" w:unhideWhenUsed="1"/>
     <w:lsdException w:name="HTML Variable" w:semiHidden="1" w:unhideWhenUsed="1"/>
-    <w:lsdException w:name="Normal Table" w:semiHidden="1" w:unhideWhenUsed="1"/>
     <w:lsdException w:name="annotation subject" w:semiHidden="1" w:unhideWhenUsed="1"/>
     <w:lsdException w:name="No List" w:semiHidden="1" w:unhideWhenUsed="1"/>
     <w:lsdException w:name="Outline List 1" w:semiHidden="1" w:unhideWhenUsed="1"/>
@@ -950,10 +1282,8 @@
     <w:lsdException w:name="Table Elegant" w:semiHidden="1" w:unhideWhenUsed="1"/>
     <w:lsdException w:name="Table Professional" w:semiHidden="1" w:unhideWhenUsed="1"/>
     <w:lsdException w:name="Table Subtle 1" w:semiHidden="1" w:unhideWhenUsed="1"/>
-    <w:lsdException w:name="Table Subtle 2" w:semiHidden="1" w:unhideWhenUsed="1"/>
     <w:lsdException w:name="Table Web 1" w:semiHidden="1" w:unhideWhenUsed="1"/>
     <w:lsdException w:name="Table Web 2" w:semiHidden="1" w:unhideWhenUsed="1"/>
-    <w:lsdException w:name="Table Web 3" w:semiHidden="1" w:unhideWhenUsed="1"/>
     <w:lsdException w:name="Balloon Text" w:semiHidden="1" w:unhideWhenUsed="1"/>
     <w:lsdException w:name="Table Grid" w:uiPriority="39"/>
     <w:lsdException w:name="Table Theme" w:semiHidden="1" w:unhideWhenUsed="1"/>
@@ -1172,6 +1502,10 @@
     <w:lsdException w:name="List Table 5 Dark Accent 6" w:uiPriority="50"/>
     <w:lsdException w:name="List Table 6 Colorful Accent 6" w:uiPriority="51"/>
     <w:lsdException w:name="List Table 7 Colorful Accent 6" w:uiPriority="52"/>
+    <w:lsdException w:name="Mention" w:semiHidden="1" w:unhideWhenUsed="1"/>
+    <w:lsdException w:name="Smart Hyperlink" w:semiHidden="1" w:unhideWhenUsed="1"/>
+    <w:lsdException w:name="Hashtag" w:semiHidden="1" w:unhideWhenUsed="1"/>
+    <w:lsdException w:name="Unresolved Mention" w:semiHidden="1" w:unhideWhenUsed="1"/>
   </w:latentStyles>
   <w:style w:type="paragraph" w:default="1" w:styleId="Normal">
     <w:name w:val="Normal"/>
@@ -1218,13 +1552,35 @@
     <w:name w:val="Hyperlink"/>
     <w:basedOn w:val="DefaultParagraphFont"/>
     <w:uiPriority w:val="99"/>
-    <w:semiHidden/>
     <w:unhideWhenUsed/>
     <w:rsid w:val="00860DCC"/>
     <w:rPr>
       <w:color w:val="0000FF"/>
       <w:u w:val="single"/>
     </w:rPr>
+  </w:style>
+  <w:style w:type="character" w:styleId="UnresolvedMention">
+    <w:name w:val="Unresolved Mention"/>
+    <w:basedOn w:val="DefaultParagraphFont"/>
+    <w:uiPriority w:val="99"/>
+    <w:semiHidden/>
+    <w:unhideWhenUsed/>
+    <w:rsid w:val="00C96CB7"/>
+    <w:rPr>
+      <w:color w:val="808080"/>
+      <w:shd w:val="clear" w:color="auto" w:fill="E6E6E6"/>
+    </w:rPr>
+  </w:style>
+  <w:style w:type="paragraph" w:styleId="ListParagraph">
+    <w:name w:val="List Paragraph"/>
+    <w:basedOn w:val="Normal"/>
+    <w:uiPriority w:val="34"/>
+    <w:qFormat/>
+    <w:rsid w:val="00C96CB7"/>
+    <w:pPr>
+      <w:ind w:left="720"/>
+      <w:contextualSpacing/>
+    </w:pPr>
   </w:style>
 </w:styles>
 </file>

</xml_diff>